<commit_message>
r file sun dec 8 11:39 pm
</commit_message>
<xml_diff>
--- a/final_project.docx
+++ b/final_project.docx
@@ -73,7 +73,7 @@
         <w:pStyle w:val="FirstParagraph"/>
       </w:pPr>
       <w:r>
-        <w:t xml:space="preserve">Student 1 mostly worked on questions …</w:t>
+        <w:t xml:space="preserve">Student 1 mostly worked on questions 1, 3, and the advanced analysis.</w:t>
       </w:r>
     </w:p>
     <w:bookmarkEnd w:id="20"/>
@@ -91,17 +91,35 @@
         <w:pStyle w:val="FirstParagraph"/>
       </w:pPr>
       <w:r>
-        <w:t xml:space="preserve">Student 2 mostly worked on questions …</w:t>
+        <w:t xml:space="preserve">Student 2 mostly worked on questions 2, 4, and the intro/conclusion.</w:t>
       </w:r>
     </w:p>
     <w:bookmarkEnd w:id="21"/>
     <w:bookmarkEnd w:id="22"/>
-    <w:bookmarkStart w:id="25" w:name="introduction"/>
+    <w:bookmarkStart w:id="23" w:name="artificial-intelligence"/>
     <w:p>
       <w:pPr>
         <w:pStyle w:val="Heading1"/>
       </w:pPr>
       <w:r>
+        <w:t xml:space="preserve">Artificial Intelligence</w:t>
+      </w:r>
+    </w:p>
+    <w:p>
+      <w:pPr>
+        <w:pStyle w:val="FirstParagraph"/>
+      </w:pPr>
+      <w:r>
+        <w:t xml:space="preserve">Artificial intelligence was used to provide a general guideline as to how we could answer the questions and to what depth. It was also used to help improve the phrasing of our analyses.</w:t>
+      </w:r>
+    </w:p>
+    <w:bookmarkEnd w:id="23"/>
+    <w:bookmarkStart w:id="26" w:name="introduction"/>
+    <w:p>
+      <w:pPr>
+        <w:pStyle w:val="Heading1"/>
+      </w:pPr>
+      <w:r>
         <w:t xml:space="preserve">Introduction</w:t>
       </w:r>
     </w:p>
@@ -110,10 +128,10 @@
         <w:pStyle w:val="FirstParagraph"/>
       </w:pPr>
       <w:r>
-        <w:t xml:space="preserve">Cities provide a glimpse into the local population of an area and are reflective of the culture and lifestyles in the region in which they are located. However, not all cities are created equal, as different socieoeconomic factors within the population and the surrounding region impact the quality of life of residents.</w:t>
-      </w:r>
-    </w:p>
-    <w:bookmarkStart w:id="23" w:name="data"/>
+        <w:t xml:space="preserve">Cities provide a glimpse into the local population of an area and are reflective of the culture and lifestyles in the region in which they are located. However, not all cities are created equal, as different socioeconomic factors within the population and the surrounding region impact the quality of life of residents.</w:t>
+      </w:r>
+    </w:p>
+    <w:bookmarkStart w:id="24" w:name="data"/>
     <w:p>
       <w:pPr>
         <w:pStyle w:val="Heading3"/>
@@ -154,8 +172,8 @@
         <w:t xml:space="preserve">section of our report that consists of the climate action surveys of major international corporations and if they responded to the survey or not. There are two surveys collected (Water and Climate Change) between 2018 and 2020, inclusive.</w:t>
       </w:r>
     </w:p>
-    <w:bookmarkEnd w:id="23"/>
-    <w:bookmarkStart w:id="24" w:name="objective"/>
+    <w:bookmarkEnd w:id="24"/>
+    <w:bookmarkStart w:id="25" w:name="objective"/>
     <w:p>
       <w:pPr>
         <w:pStyle w:val="Heading3"/>
@@ -169,7 +187,19 @@
         <w:pStyle w:val="FirstParagraph"/>
       </w:pPr>
       <w:r>
-        <w:t xml:space="preserve">Our objective is to analyze and document any causal relationships between features in the dataset, with an emphasis on per capita income (</w:t>
+        <w:t xml:space="preserve">Our objective is to analyze and document the potential causal relationships between city demographic factors and economic outcomes in the dataset, with an emphasis on the influence of unemployment rate (</w:t>
+      </w:r>
+      <w:r>
+        <w:rPr>
+          <w:rStyle w:val="VerbatimChar"/>
+        </w:rPr>
+        <w:t xml:space="preserve">EP_UNEMP</w:t>
+      </w:r>
+      <w:r>
+        <w:t xml:space="preserve">) on per capita income,</w:t>
+      </w:r>
+      <w:r>
+        <w:t xml:space="preserve"> </w:t>
       </w:r>
       <w:r>
         <w:rPr>
@@ -178,16 +208,7 @@
         <w:t xml:space="preserve">EP_PCI</w:t>
       </w:r>
       <w:r>
-        <w:t xml:space="preserve">) and unemployment rate (</w:t>
-      </w:r>
-      <w:r>
-        <w:rPr>
-          <w:rStyle w:val="VerbatimChar"/>
-        </w:rPr>
-        <w:t xml:space="preserve">EP_UNEMP</w:t>
-      </w:r>
-      <w:r>
-        <w:t xml:space="preserve">).</w:t>
+        <w:t xml:space="preserve">.</w:t>
       </w:r>
     </w:p>
     <w:p>
@@ -195,9 +216,9 @@
         <w:br w:type="page"/>
       </w:r>
     </w:p>
-    <w:bookmarkEnd w:id="24"/>
     <w:bookmarkEnd w:id="25"/>
-    <w:bookmarkStart w:id="76" w:name="basic-analysis"/>
+    <w:bookmarkEnd w:id="26"/>
+    <w:bookmarkStart w:id="77" w:name="basic-analysis"/>
     <w:p>
       <w:pPr>
         <w:pStyle w:val="Heading1"/>
@@ -206,7 +227,7 @@
         <w:t xml:space="preserve">Basic Analysis</w:t>
       </w:r>
     </w:p>
-    <w:bookmarkStart w:id="41" w:name="X0a64e358d1550526d0416079b214d995928ed59"/>
+    <w:bookmarkStart w:id="42" w:name="X0a64e358d1550526d0416079b214d995928ed59"/>
     <w:p>
       <w:pPr>
         <w:pStyle w:val="Heading2"/>
@@ -216,7 +237,7 @@
           <w:bCs/>
           <w:b/>
         </w:rPr>
-        <w:t xml:space="preserve">Question 1: SIMPLE REGRESSION</w:t>
+        <w:t xml:space="preserve">Question 1: Simple Regression</w:t>
       </w:r>
       <w:r>
         <w:t xml:space="preserve"> </w:t>
@@ -252,7 +273,7 @@
         <w:t xml:space="preserve">. How well does the regression line fit this relationship?</w:t>
       </w:r>
     </w:p>
-    <w:bookmarkStart w:id="35" w:name="methods"/>
+    <w:bookmarkStart w:id="36" w:name="methods"/>
     <w:p>
       <w:pPr>
         <w:pStyle w:val="Heading3"/>
@@ -584,6 +605,14 @@
         <w:pStyle w:val="FirstParagraph"/>
       </w:pPr>
       <w:r>
+        <w:t xml:space="preserve">We checked for outliers and removed unusual values. In the summary statistics, we can see -999 appeared quite frequently. We replaced these values with NA and then filtered them out. This step is necessary for regression model preparation to avoid getting misleading interpretations since negative values do not make sense.</w:t>
+      </w:r>
+    </w:p>
+    <w:p>
+      <w:pPr>
+        <w:pStyle w:val="BodyText"/>
+      </w:pPr>
+      <w:r>
         <w:t xml:space="preserve">We want to create a regression model for</w:t>
       </w:r>
       <w:r>
@@ -697,34 +726,7 @@
         <w:t xml:space="preserve"> </w:t>
       </w:r>
       <w:r>
-        <w:t xml:space="preserve">- Is there a linear relationship between our explanatory variable,</w:t>
-      </w:r>
-      <w:r>
-        <w:t xml:space="preserve"> </w:t>
-      </w:r>
-      <w:r>
-        <w:rPr>
-          <w:rStyle w:val="VerbatimChar"/>
-        </w:rPr>
-        <w:t xml:space="preserve">EP_UNEMP</w:t>
-      </w:r>
-      <w:r>
-        <w:t xml:space="preserve"> </w:t>
-      </w:r>
-      <w:r>
-        <w:t xml:space="preserve">and our response variable,</w:t>
-      </w:r>
-      <w:r>
-        <w:t xml:space="preserve"> </w:t>
-      </w:r>
-      <w:r>
-        <w:rPr>
-          <w:rStyle w:val="VerbatimChar"/>
-        </w:rPr>
-        <w:t xml:space="preserve">EP_PCI</w:t>
-      </w:r>
-      <w:r>
-        <w:t xml:space="preserve">?</w:t>
+        <w:t xml:space="preserve">- From our scatterplot, there appears to be a nonlinear negative trend between unemployment rate and estimated per capita income. As the estimated unemployment rate increases, the estimated per capita income exponentially decreases, which suggests a simple linear regression model is inappropriate.</w:t>
       </w:r>
     </w:p>
     <w:p>
@@ -736,18 +738,18 @@
           <wp:inline>
             <wp:extent cx="5334000" cy="4267200"/>
             <wp:effectExtent b="0" l="0" r="0" t="0"/>
-            <wp:docPr descr="" title="" id="27" name="Picture"/>
+            <wp:docPr descr="" title="" id="28" name="Picture"/>
             <a:graphic>
               <a:graphicData uri="http://schemas.openxmlformats.org/drawingml/2006/picture">
                 <pic:pic>
                   <pic:nvPicPr>
-                    <pic:cNvPr descr="final_project_files/figure-docx/unnamed-chunk-2-1.png" id="28" name="Picture"/>
+                    <pic:cNvPr descr="final_project_files/figure-docx/unnamed-chunk-2-1.png" id="29" name="Picture"/>
                     <pic:cNvPicPr>
                       <a:picLocks noChangeArrowheads="1" noChangeAspect="1"/>
                     </pic:cNvPicPr>
                   </pic:nvPicPr>
                   <pic:blipFill>
-                    <a:blip r:embed="rId26"/>
+                    <a:blip r:embed="rId27"/>
                     <a:stretch>
                       <a:fillRect/>
                     </a:stretch>
@@ -776,19 +778,10 @@
     </w:p>
     <w:p>
       <w:pPr>
-        <w:pStyle w:val="BodyText"/>
-      </w:pPr>
-      <w:r>
-        <w:t xml:space="preserve">From our scatterplot, there appears to be a nonlinear negative trend between unemployment rate and estimated per capita income. As the estimated unemployment rate increases, the estimated per capita income exponentially decreases.</w:t>
-      </w:r>
-    </w:p>
-    <w:p>
-      <w:pPr>
         <w:numPr>
           <w:ilvl w:val="0"/>
           <w:numId w:val="1002"/>
         </w:numPr>
-        <w:pStyle w:val="Compact"/>
       </w:pPr>
       <w:r>
         <w:rPr>
@@ -798,7 +791,41 @@
         <w:t xml:space="preserve">Homoscedasticity</w:t>
       </w:r>
       <w:r>
-        <w:t xml:space="preserve">: Would the variance for the estimated unemployment rate be constant if we were to use a linear model?</w:t>
+        <w:t xml:space="preserve">: The residuals do</w:t>
+      </w:r>
+      <w:r>
+        <w:t xml:space="preserve"> </w:t>
+      </w:r>
+      <w:r>
+        <w:rPr>
+          <w:iCs/>
+          <w:i/>
+        </w:rPr>
+        <w:t xml:space="preserve">not</w:t>
+      </w:r>
+      <w:r>
+        <w:t xml:space="preserve"> </w:t>
+      </w:r>
+      <w:r>
+        <w:t xml:space="preserve">have constant variance, which indicates heteroscedasticity.</w:t>
+      </w:r>
+    </w:p>
+    <w:p>
+      <w:pPr>
+        <w:numPr>
+          <w:ilvl w:val="0"/>
+          <w:numId w:val="1002"/>
+        </w:numPr>
+      </w:pPr>
+      <w:r>
+        <w:rPr>
+          <w:bCs/>
+          <w:b/>
+        </w:rPr>
+        <w:t xml:space="preserve">Independence</w:t>
+      </w:r>
+      <w:r>
+        <w:t xml:space="preserve">: Because the residuals exhibit a clear pattern, independence may be violated.</w:t>
       </w:r>
     </w:p>
     <w:p>
@@ -810,18 +837,18 @@
           <wp:inline>
             <wp:extent cx="5334000" cy="4267200"/>
             <wp:effectExtent b="0" l="0" r="0" t="0"/>
-            <wp:docPr descr="" title="" id="30" name="Picture"/>
+            <wp:docPr descr="" title="" id="31" name="Picture"/>
             <a:graphic>
               <a:graphicData uri="http://schemas.openxmlformats.org/drawingml/2006/picture">
                 <pic:pic>
                   <pic:nvPicPr>
-                    <pic:cNvPr descr="final_project_files/figure-docx/unnamed-chunk-3-1.png" id="31" name="Picture"/>
+                    <pic:cNvPr descr="final_project_files/figure-docx/unnamed-chunk-3-1.png" id="32" name="Picture"/>
                     <pic:cNvPicPr>
                       <a:picLocks noChangeArrowheads="1" noChangeAspect="1"/>
                     </pic:cNvPicPr>
                   </pic:nvPicPr>
                   <pic:blipFill>
-                    <a:blip r:embed="rId29"/>
+                    <a:blip r:embed="rId30"/>
                     <a:stretch>
                       <a:fillRect/>
                     </a:stretch>
@@ -847,61 +874,20 @@
           </wp:inline>
         </w:drawing>
       </w:r>
-    </w:p>
-    <w:p>
-      <w:pPr>
-        <w:pStyle w:val="BodyText"/>
-      </w:pPr>
-      <w:r>
-        <w:t xml:space="preserve">The residuals do</w:t>
-      </w:r>
-      <w:r>
-        <w:t xml:space="preserve"> </w:t>
-      </w:r>
-      <w:r>
-        <w:rPr>
-          <w:iCs/>
-          <w:i/>
-        </w:rPr>
-        <w:t xml:space="preserve">not</w:t>
-      </w:r>
-      <w:r>
-        <w:t xml:space="preserve"> </w:t>
-      </w:r>
-      <w:r>
-        <w:t xml:space="preserve">have constant variance and so, the data is not homoscedastic.</w:t>
-      </w:r>
-    </w:p>
-    <w:p>
-      <w:pPr>
-        <w:numPr>
-          <w:ilvl w:val="0"/>
-          <w:numId w:val="1003"/>
-        </w:numPr>
-      </w:pPr>
+      <w:r>
+        <w:t xml:space="preserve"> </w:t>
+      </w:r>
+      <w:r>
+        <w:t xml:space="preserve">4.</w:t>
+      </w:r>
+      <w:r>
+        <w:t xml:space="preserve"> </w:t>
+      </w:r>
       <w:r>
         <w:rPr>
           <w:bCs/>
           <w:b/>
         </w:rPr>
-        <w:t xml:space="preserve">Independence</w:t>
-      </w:r>
-      <w:r>
-        <w:t xml:space="preserve">: Because the residuals exhibit a clear pattern, independence may be violated.</w:t>
-      </w:r>
-    </w:p>
-    <w:p>
-      <w:pPr>
-        <w:numPr>
-          <w:ilvl w:val="0"/>
-          <w:numId w:val="1003"/>
-        </w:numPr>
-      </w:pPr>
-      <w:r>
-        <w:rPr>
-          <w:bCs/>
-          <w:b/>
-        </w:rPr>
         <w:t xml:space="preserve">Normality</w:t>
       </w:r>
       <w:r>
@@ -910,25 +896,25 @@
     </w:p>
     <w:p>
       <w:pPr>
-        <w:pStyle w:val="FirstParagraph"/>
+        <w:pStyle w:val="BodyText"/>
       </w:pPr>
       <w:r>
         <w:drawing>
           <wp:inline>
             <wp:extent cx="5334000" cy="4267200"/>
             <wp:effectExtent b="0" l="0" r="0" t="0"/>
-            <wp:docPr descr="" title="" id="33" name="Picture"/>
+            <wp:docPr descr="" title="" id="34" name="Picture"/>
             <a:graphic>
               <a:graphicData uri="http://schemas.openxmlformats.org/drawingml/2006/picture">
                 <pic:pic>
                   <pic:nvPicPr>
-                    <pic:cNvPr descr="final_project_files/figure-docx/unnamed-chunk-4-1.png" id="34" name="Picture"/>
+                    <pic:cNvPr descr="final_project_files/figure-docx/unnamed-chunk-4-1.png" id="35" name="Picture"/>
                     <pic:cNvPicPr>
                       <a:picLocks noChangeArrowheads="1" noChangeAspect="1"/>
                     </pic:cNvPicPr>
                   </pic:nvPicPr>
                   <pic:blipFill>
-                    <a:blip r:embed="rId32"/>
+                    <a:blip r:embed="rId33"/>
                     <a:stretch>
                       <a:fillRect/>
                     </a:stretch>
@@ -955,8 +941,8 @@
         </w:drawing>
       </w:r>
     </w:p>
-    <w:bookmarkEnd w:id="35"/>
-    <w:bookmarkStart w:id="39" w:name="analysis"/>
+    <w:bookmarkEnd w:id="36"/>
+    <w:bookmarkStart w:id="40" w:name="analysis"/>
     <w:p>
       <w:pPr>
         <w:pStyle w:val="Heading3"/>
@@ -970,7 +956,7 @@
         <w:pStyle w:val="FirstParagraph"/>
       </w:pPr>
       <w:r>
-        <w:t xml:space="preserve">To transform the data, we will take the log of</w:t>
+        <w:t xml:space="preserve">To address the issues of heteroscedasticity and linearity, we applied a log transformation to</w:t>
       </w:r>
       <w:r>
         <w:t xml:space="preserve"> </w:t>
@@ -1010,18 +996,18 @@
           <wp:inline>
             <wp:extent cx="5334000" cy="4267200"/>
             <wp:effectExtent b="0" l="0" r="0" t="0"/>
-            <wp:docPr descr="" title="" id="37" name="Picture"/>
+            <wp:docPr descr="" title="" id="38" name="Picture"/>
             <a:graphic>
               <a:graphicData uri="http://schemas.openxmlformats.org/drawingml/2006/picture">
                 <pic:pic>
                   <pic:nvPicPr>
-                    <pic:cNvPr descr="final_project_files/figure-docx/unnamed-chunk-5-1.png" id="38" name="Picture"/>
+                    <pic:cNvPr descr="final_project_files/figure-docx/unnamed-chunk-5-1.png" id="39" name="Picture"/>
                     <pic:cNvPicPr>
                       <a:picLocks noChangeArrowheads="1" noChangeAspect="1"/>
                     </pic:cNvPicPr>
                   </pic:nvPicPr>
                   <pic:blipFill>
-                    <a:blip r:embed="rId36"/>
+                    <a:blip r:embed="rId37"/>
                     <a:stretch>
                       <a:fillRect/>
                     </a:stretch>
@@ -1053,11 +1039,11 @@
         <w:pStyle w:val="BodyText"/>
       </w:pPr>
       <w:r>
-        <w:t xml:space="preserve">With our log-transformed model, we have an MSE of about 0.201, which represents the averages squared difference between the actual values of the estimated per capita income and the predicted values. This number is pretty low, which indicates our model performed well. However, the MSE of our original model is 301,671,723, which means our model performed very poorly without the log transformation.</w:t>
-      </w:r>
-    </w:p>
-    <w:bookmarkEnd w:id="39"/>
-    <w:bookmarkStart w:id="40" w:name="conclusion"/>
+        <w:t xml:space="preserve">With our log-transformed model, we have an improved MSE of about 0.201, which represents the averages squared difference between the actual values of the estimated per capita income and the predicted values. This number is pretty low, which indicates our model performed well. This is significantly lower than the original MSE (no log transformation) of 301,671,723.</w:t>
+      </w:r>
+    </w:p>
+    <w:bookmarkEnd w:id="40"/>
+    <w:bookmarkStart w:id="41" w:name="conclusion"/>
     <w:p>
       <w:pPr>
         <w:pStyle w:val="Heading3"/>
@@ -1071,14 +1057,38 @@
         <w:pStyle w:val="FirstParagraph"/>
       </w:pPr>
       <w:r>
-        <w:t xml:space="preserve">Based on these findings, the relationship between the estimated unemployment rate (EP_UNEMP) and the estimated per capita income (EP_PCI) do not meet the assumptions needed to fit a simple linear regression model without a transformation:</w:t>
+        <w:t xml:space="preserve">Based on these findings, the log transformation significantly improved the model fit and addressed the issues of linearity, homoscedasticity, independence, and normality. Now that our model yields a lower MSE, our</w:t>
+      </w:r>
+      <w:r>
+        <w:t xml:space="preserve"> </w:t>
+      </w:r>
+      <w:r>
+        <w:rPr>
+          <w:bCs/>
+          <w:b/>
+        </w:rPr>
+        <w:t xml:space="preserve">log-transformed model is a more accurate predictor</w:t>
+      </w:r>
+      <w:r>
+        <w:t xml:space="preserve"> </w:t>
+      </w:r>
+      <w:r>
+        <w:t xml:space="preserve">of per capita income (EP_PCI) based on unemployment rate.</w:t>
+      </w:r>
+    </w:p>
+    <w:p>
+      <w:pPr>
+        <w:pStyle w:val="BodyText"/>
+      </w:pPr>
+      <w:r>
+        <w:t xml:space="preserve">Here is a recap of how the relationship between the estimated unemployment rate (EP_UNEMP) and the estimated per capita income (EP_PCI) do not meet the assumptions needed to fit a simple linear regression model without a transformation:</w:t>
       </w:r>
     </w:p>
     <w:p>
       <w:pPr>
         <w:numPr>
           <w:ilvl w:val="0"/>
-          <w:numId w:val="1004"/>
+          <w:numId w:val="1003"/>
         </w:numPr>
       </w:pPr>
       <w:r>
@@ -1099,7 +1109,7 @@
       <w:pPr>
         <w:numPr>
           <w:ilvl w:val="0"/>
-          <w:numId w:val="1004"/>
+          <w:numId w:val="1003"/>
         </w:numPr>
       </w:pPr>
       <w:r>
@@ -1120,7 +1130,7 @@
       <w:pPr>
         <w:numPr>
           <w:ilvl w:val="0"/>
-          <w:numId w:val="1004"/>
+          <w:numId w:val="1003"/>
         </w:numPr>
       </w:pPr>
       <w:r>
@@ -1141,7 +1151,7 @@
       <w:pPr>
         <w:numPr>
           <w:ilvl w:val="0"/>
-          <w:numId w:val="1004"/>
+          <w:numId w:val="1003"/>
         </w:numPr>
       </w:pPr>
       <w:r>
@@ -1155,9 +1165,9 @@
         <w:t xml:space="preserve">: The QQ Plot demonstrates a slight right skew, which means that the residuals from a simple linear model are not normal, and so a transformation is necessary.</w:t>
       </w:r>
     </w:p>
-    <w:bookmarkEnd w:id="40"/>
     <w:bookmarkEnd w:id="41"/>
-    <w:bookmarkStart w:id="51" w:name="X67afb940f2f69637f64017c7863fe9bc62a12ef"/>
+    <w:bookmarkEnd w:id="42"/>
+    <w:bookmarkStart w:id="52" w:name="X67afb940f2f69637f64017c7863fe9bc62a12ef"/>
     <w:p>
       <w:pPr>
         <w:pStyle w:val="Heading2"/>
@@ -1206,7 +1216,7 @@
         <w:t xml:space="preserve">compare to one another and among other features?</w:t>
       </w:r>
     </w:p>
-    <w:bookmarkStart w:id="48" w:name="methods-1"/>
+    <w:bookmarkStart w:id="49" w:name="methods-1"/>
     <w:p>
       <w:pPr>
         <w:pStyle w:val="Heading3"/>
@@ -1259,18 +1269,18 @@
           <wp:inline>
             <wp:extent cx="5334000" cy="4267200"/>
             <wp:effectExtent b="0" l="0" r="0" t="0"/>
-            <wp:docPr descr="" title="" id="43" name="Picture"/>
+            <wp:docPr descr="" title="" id="44" name="Picture"/>
             <a:graphic>
               <a:graphicData uri="http://schemas.openxmlformats.org/drawingml/2006/picture">
                 <pic:pic>
                   <pic:nvPicPr>
-                    <pic:cNvPr descr="final_project_files/figure-docx/unnamed-chunk-6-1.png" id="44" name="Picture"/>
+                    <pic:cNvPr descr="final_project_files/figure-docx/unnamed-chunk-6-1.png" id="45" name="Picture"/>
                     <pic:cNvPicPr>
                       <a:picLocks noChangeArrowheads="1" noChangeAspect="1"/>
                     </pic:cNvPicPr>
                   </pic:nvPicPr>
                   <pic:blipFill>
-                    <a:blip r:embed="rId42"/>
+                    <a:blip r:embed="rId43"/>
                     <a:stretch>
                       <a:fillRect/>
                     </a:stretch>
@@ -1332,18 +1342,18 @@
           <wp:inline>
             <wp:extent cx="5334000" cy="4267200"/>
             <wp:effectExtent b="0" l="0" r="0" t="0"/>
-            <wp:docPr descr="" title="" id="46" name="Picture"/>
+            <wp:docPr descr="" title="" id="47" name="Picture"/>
             <a:graphic>
               <a:graphicData uri="http://schemas.openxmlformats.org/drawingml/2006/picture">
                 <pic:pic>
                   <pic:nvPicPr>
-                    <pic:cNvPr descr="final_project_files/figure-docx/unnamed-chunk-7-1.png" id="47" name="Picture"/>
+                    <pic:cNvPr descr="final_project_files/figure-docx/unnamed-chunk-7-1.png" id="48" name="Picture"/>
                     <pic:cNvPicPr>
                       <a:picLocks noChangeArrowheads="1" noChangeAspect="1"/>
                     </pic:cNvPicPr>
                   </pic:nvPicPr>
                   <pic:blipFill>
-                    <a:blip r:embed="rId45"/>
+                    <a:blip r:embed="rId46"/>
                     <a:stretch>
                       <a:fillRect/>
                     </a:stretch>
@@ -1370,8 +1380,8 @@
         </w:drawing>
       </w:r>
     </w:p>
-    <w:bookmarkEnd w:id="48"/>
-    <w:bookmarkStart w:id="49" w:name="analysis-1"/>
+    <w:bookmarkEnd w:id="49"/>
+    <w:bookmarkStart w:id="50" w:name="analysis-1"/>
     <w:p>
       <w:pPr>
         <w:pStyle w:val="Heading3"/>
@@ -1408,7 +1418,7 @@
       <w:pPr>
         <w:numPr>
           <w:ilvl w:val="0"/>
-          <w:numId w:val="1005"/>
+          <w:numId w:val="1004"/>
         </w:numPr>
       </w:pPr>
       <w:r>
@@ -1429,7 +1439,7 @@
       <w:pPr>
         <w:numPr>
           <w:ilvl w:val="0"/>
-          <w:numId w:val="1005"/>
+          <w:numId w:val="1004"/>
         </w:numPr>
       </w:pPr>
       <w:r>
@@ -2083,8 +2093,8 @@
         </w:tc>
       </w:tr>
     </w:tbl>
-    <w:bookmarkEnd w:id="49"/>
-    <w:bookmarkStart w:id="50" w:name="conclusion-1"/>
+    <w:bookmarkEnd w:id="50"/>
+    <w:bookmarkStart w:id="51" w:name="conclusion-1"/>
     <w:p>
       <w:pPr>
         <w:pStyle w:val="Heading3"/>
@@ -2113,9 +2123,9 @@
         <w:t xml:space="preserve">.</w:t>
       </w:r>
     </w:p>
-    <w:bookmarkEnd w:id="50"/>
     <w:bookmarkEnd w:id="51"/>
-    <w:bookmarkStart w:id="55" w:name="X35e52900d569ec0b0ddb4f7814ca11bfbbf1954"/>
+    <w:bookmarkEnd w:id="52"/>
+    <w:bookmarkStart w:id="56" w:name="X35e52900d569ec0b0ddb4f7814ca11bfbbf1954"/>
     <w:p>
       <w:pPr>
         <w:pStyle w:val="Heading2"/>
@@ -2149,7 +2159,7 @@
         <w:t xml:space="preserve">(estimated per capita income) have significantly fewer climate action responses compared to those with lower percentages?</w:t>
       </w:r>
     </w:p>
-    <w:bookmarkStart w:id="52" w:name="methods-2"/>
+    <w:bookmarkStart w:id="53" w:name="methods-2"/>
     <w:p>
       <w:pPr>
         <w:pStyle w:val="Heading3"/>
@@ -2280,8 +2290,8 @@
         <w:t xml:space="preserve">NOTE: Cities are not included in our merged DataFrame since we are just interested in the cities’ states.</w:t>
       </w:r>
     </w:p>
-    <w:bookmarkEnd w:id="52"/>
-    <w:bookmarkStart w:id="53" w:name="analysis-2"/>
+    <w:bookmarkEnd w:id="53"/>
+    <w:bookmarkStart w:id="54" w:name="analysis-2"/>
     <w:p>
       <w:pPr>
         <w:pStyle w:val="Heading3"/>
@@ -2397,7 +2407,7 @@
         <w:pStyle w:val="FirstParagraph"/>
       </w:pPr>
       <w:r>
-        <w:t xml:space="preserve">Neither of these groups are normally distributed, so we need to use a Mann-Whitney U Test for comparing the mean counts of climate action for the groups with EP_PCI lower vs. higher than the median EP_PCI.</w:t>
+        <w:t xml:space="preserve">Neither of the higher nor lower count groups are normally distributed, so we need to use a Mann-Whitney U Test for comparing the mean counts of climate action for the groups with EP_PCI lower vs. higher than the median EP_PCI.</w:t>
       </w:r>
     </w:p>
     <w:p>
@@ -2480,8 +2490,8 @@
         <w:t xml:space="preserve">have significantly fewer climate action responses compared to those with lower percentages.</w:t>
       </w:r>
     </w:p>
-    <w:bookmarkEnd w:id="53"/>
-    <w:bookmarkStart w:id="54" w:name="conclusion-2"/>
+    <w:bookmarkEnd w:id="54"/>
+    <w:bookmarkStart w:id="55" w:name="conclusion-2"/>
     <w:p>
       <w:pPr>
         <w:pStyle w:val="Heading3"/>
@@ -2495,7 +2505,7 @@
         <w:pStyle w:val="FirstParagraph"/>
       </w:pPr>
       <w:r>
-        <w:t xml:space="preserve">We merged the SVI Data with the city data and performed data cleaning to keep track of the number of cities with an EP_PCI status higher or lower than the median EP_PCI status. Since Shapiro-Wilk tests showed that our data for each group - Higher and Lower - were both not normally distributed, we had to use a Mann Whitney U Test (aka Wilcoxon Rank Sum Test) to compare the two groups since it is a non-parametric statistical test. Since we ended with a p-value of 0.3852 &gt; 0.05, we fail to reject the null hypothesis. This means that cities in states with higher percentages of EP_PCI</w:t>
+        <w:t xml:space="preserve">We merged the SVI Data with the city data and performed data cleaning to keep track of the number of cities with an EP_PCI status higher or lower than the median EP_PCI status. Since Shapiro-Wilk tests showed that our data for each group - Higher and Lower EP_PCI - were both not normally distributed, we had to use a Mann Whitney U Test (aka Wilcoxon Rank Sum Test) to compare the two groups since it is a non-parametric statistical test. Since we ended with a p-value of 0.3852 &gt; 0.05, we fail to reject the null hypothesis. This means that cities in states with higher percentages of EP_PCI</w:t>
       </w:r>
       <w:r>
         <w:t xml:space="preserve"> </w:t>
@@ -2514,9 +2524,9 @@
         <w:t xml:space="preserve">have significantly fewer climate action responses compared to those with lower percentages.</w:t>
       </w:r>
     </w:p>
-    <w:bookmarkEnd w:id="54"/>
     <w:bookmarkEnd w:id="55"/>
-    <w:bookmarkStart w:id="59" w:name="X7a72177a1963fb511e7c421ed1709498a0551c0"/>
+    <w:bookmarkEnd w:id="56"/>
+    <w:bookmarkStart w:id="60" w:name="X7a72177a1963fb511e7c421ed1709498a0551c0"/>
     <w:p>
       <w:pPr>
         <w:pStyle w:val="Heading2"/>
@@ -2562,7 +2572,7 @@
         <w:t xml:space="preserve">? How strong is the relationship, and what does it suggest about the role of unemployment in estimated per capita income?</w:t>
       </w:r>
     </w:p>
-    <w:bookmarkStart w:id="56" w:name="methods-3"/>
+    <w:bookmarkStart w:id="57" w:name="methods-3"/>
     <w:p>
       <w:pPr>
         <w:pStyle w:val="Heading3"/>
@@ -2576,7 +2586,7 @@
         <w:pStyle w:val="FirstParagraph"/>
       </w:pPr>
       <w:r>
-        <w:t xml:space="preserve">To understand the correlation between these two features, we calculate the covariance for the features.</w:t>
+        <w:t xml:space="preserve">To understand the correlation between these two features, we calculate the Pearson correlation for the features.</w:t>
       </w:r>
     </w:p>
     <w:p>
@@ -2590,8 +2600,8 @@
         <w:t xml:space="preserve">## [1] -0.4062332</w:t>
       </w:r>
     </w:p>
-    <w:bookmarkEnd w:id="56"/>
-    <w:bookmarkStart w:id="57" w:name="analysis-3"/>
+    <w:bookmarkEnd w:id="57"/>
+    <w:bookmarkStart w:id="58" w:name="analysis-3"/>
     <w:p>
       <w:pPr>
         <w:pStyle w:val="Heading3"/>
@@ -2612,7 +2622,7 @@
       <w:pPr>
         <w:numPr>
           <w:ilvl w:val="0"/>
-          <w:numId w:val="1006"/>
+          <w:numId w:val="1005"/>
         </w:numPr>
       </w:pPr>
       <w:r>
@@ -2663,7 +2673,7 @@
       <w:pPr>
         <w:numPr>
           <w:ilvl w:val="0"/>
-          <w:numId w:val="1006"/>
+          <w:numId w:val="1005"/>
         </w:numPr>
       </w:pPr>
       <w:r>
@@ -2933,7 +2943,7 @@
         <w:t xml:space="preserve">-0.4062332</w:t>
       </w:r>
       <w:r>
-        <w:t xml:space="preserve">, which signifies a somewhat strong negative correlation between the two features. After performing a significance test on this coefficient, it is clear that it is statistically significant, as the test statistic is</w:t>
+        <w:t xml:space="preserve">, which signifies a moderate negative correlation between the two features. After performing a significance test on this coefficient, it is clear that it is statistically significant, as the test statistic is</w:t>
       </w:r>
       <w:r>
         <w:t xml:space="preserve"> </w:t>
@@ -2965,8 +2975,8 @@
         <w:t xml:space="preserve">. The negative sign in the test statistic shows that the correlation between these two features is negative, with its large magnitude reinforcing this relationship. Additionally, the p-value tells us to reject the null hypothesis, providing evidence that the correlation between the two feature is not equal to zero.</w:t>
       </w:r>
     </w:p>
-    <w:bookmarkEnd w:id="57"/>
-    <w:bookmarkStart w:id="58" w:name="conclusion-3"/>
+    <w:bookmarkEnd w:id="58"/>
+    <w:bookmarkStart w:id="59" w:name="conclusion-3"/>
     <w:p>
       <w:pPr>
         <w:pStyle w:val="Heading3"/>
@@ -3010,9 +3020,9 @@
         <w:t xml:space="preserve">, which is supported by the significance test we performed on the calculated correlation coefficient. This shows us that as unemployment increases within a city’s population, the city’s per capita income is expected to decrease. Additionally, the relationship between these two features is rather strong, as the magnitude of the correlation coefficient is a signiificant magnitude below zero.</w:t>
       </w:r>
     </w:p>
-    <w:bookmarkEnd w:id="58"/>
     <w:bookmarkEnd w:id="59"/>
-    <w:bookmarkStart w:id="74" w:name="Xa55f35fa7ec9b001b45e2b025729009ed4a80a1"/>
+    <w:bookmarkEnd w:id="60"/>
+    <w:bookmarkStart w:id="75" w:name="Xa55f35fa7ec9b001b45e2b025729009ed4a80a1"/>
     <w:p>
       <w:pPr>
         <w:pStyle w:val="Heading2"/>
@@ -3058,7 +3068,7 @@
         <w:t xml:space="preserve">, city population, and city density. How well does the regression line fit this relationship?</w:t>
       </w:r>
     </w:p>
-    <w:bookmarkStart w:id="60" w:name="methods-4"/>
+    <w:bookmarkStart w:id="61" w:name="methods-4"/>
     <w:p>
       <w:pPr>
         <w:pStyle w:val="Heading3"/>
@@ -3075,8 +3085,8 @@
         <w:t xml:space="preserve">We used XGBoost to optimize our prediction of EP_PCI, the estimated per capita income.</w:t>
       </w:r>
     </w:p>
-    <w:bookmarkEnd w:id="60"/>
-    <w:bookmarkStart w:id="64" w:name="data-preparation"/>
+    <w:bookmarkEnd w:id="61"/>
+    <w:bookmarkStart w:id="65" w:name="data-preparation"/>
     <w:p>
       <w:pPr>
         <w:pStyle w:val="Heading3"/>
@@ -3112,71 +3122,71 @@
       <w:pPr>
         <w:numPr>
           <w:ilvl w:val="0"/>
+          <w:numId w:val="1006"/>
+        </w:numPr>
+      </w:pPr>
+      <w:r>
+        <w:t xml:space="preserve">Dependent Variable: EP_PCI - estimated per capita income</w:t>
+      </w:r>
+    </w:p>
+    <w:p>
+      <w:pPr>
+        <w:numPr>
+          <w:ilvl w:val="0"/>
+          <w:numId w:val="1006"/>
+        </w:numPr>
+      </w:pPr>
+      <w:r>
+        <w:t xml:space="preserve">Independent Variables:</w:t>
+      </w:r>
+    </w:p>
+    <w:p>
+      <w:pPr>
+        <w:numPr>
+          <w:ilvl w:val="1"/>
           <w:numId w:val="1007"/>
         </w:numPr>
-      </w:pPr>
-      <w:r>
-        <w:t xml:space="preserve">Dependent Variable: EP_PCI - estimated per capita income</w:t>
+        <w:pStyle w:val="Compact"/>
+      </w:pPr>
+      <w:r>
+        <w:rPr>
+          <w:rStyle w:val="VerbatimChar"/>
+        </w:rPr>
+        <w:t xml:space="preserve">E_NOHSDP</w:t>
+      </w:r>
+      <w:r>
+        <w:t xml:space="preserve"> </w:t>
+      </w:r>
+      <w:r>
+        <w:t xml:space="preserve">- percentage of people without a high school diploma (age 25+)</w:t>
       </w:r>
     </w:p>
     <w:p>
       <w:pPr>
         <w:numPr>
-          <w:ilvl w:val="0"/>
+          <w:ilvl w:val="1"/>
           <w:numId w:val="1007"/>
         </w:numPr>
-      </w:pPr>
-      <w:r>
-        <w:t xml:space="preserve">Independent Variables:</w:t>
+        <w:pStyle w:val="Compact"/>
+      </w:pPr>
+      <w:r>
+        <w:rPr>
+          <w:rStyle w:val="VerbatimChar"/>
+        </w:rPr>
+        <w:t xml:space="preserve">EP_DISAB</w:t>
+      </w:r>
+      <w:r>
+        <w:t xml:space="preserve"> </w:t>
+      </w:r>
+      <w:r>
+        <w:t xml:space="preserve">- percentage of civilian non-institutionalized population who are disabled</w:t>
       </w:r>
     </w:p>
     <w:p>
       <w:pPr>
         <w:numPr>
           <w:ilvl w:val="1"/>
-          <w:numId w:val="1008"/>
-        </w:numPr>
-        <w:pStyle w:val="Compact"/>
-      </w:pPr>
-      <w:r>
-        <w:rPr>
-          <w:rStyle w:val="VerbatimChar"/>
-        </w:rPr>
-        <w:t xml:space="preserve">E_NOHSDP</w:t>
-      </w:r>
-      <w:r>
-        <w:t xml:space="preserve"> </w:t>
-      </w:r>
-      <w:r>
-        <w:t xml:space="preserve">- percentage of people without a high school diploma (age 25+)</w:t>
-      </w:r>
-    </w:p>
-    <w:p>
-      <w:pPr>
-        <w:numPr>
-          <w:ilvl w:val="1"/>
-          <w:numId w:val="1008"/>
-        </w:numPr>
-        <w:pStyle w:val="Compact"/>
-      </w:pPr>
-      <w:r>
-        <w:rPr>
-          <w:rStyle w:val="VerbatimChar"/>
-        </w:rPr>
-        <w:t xml:space="preserve">EP_DISAB</w:t>
-      </w:r>
-      <w:r>
-        <w:t xml:space="preserve"> </w:t>
-      </w:r>
-      <w:r>
-        <w:t xml:space="preserve">- percentage of civilian non-institutionalized population who are disabled</w:t>
-      </w:r>
-    </w:p>
-    <w:p>
-      <w:pPr>
-        <w:numPr>
-          <w:ilvl w:val="1"/>
-          <w:numId w:val="1008"/>
+          <w:numId w:val="1007"/>
         </w:numPr>
         <w:pStyle w:val="Compact"/>
       </w:pPr>
@@ -3208,18 +3218,18 @@
           <wp:inline>
             <wp:extent cx="5334000" cy="4267200"/>
             <wp:effectExtent b="0" l="0" r="0" t="0"/>
-            <wp:docPr descr="" title="" id="62" name="Picture"/>
+            <wp:docPr descr="" title="" id="63" name="Picture"/>
             <a:graphic>
               <a:graphicData uri="http://schemas.openxmlformats.org/drawingml/2006/picture">
                 <pic:pic>
                   <pic:nvPicPr>
-                    <pic:cNvPr descr="final_project_files/figure-docx/unnamed-chunk-15-1.png" id="63" name="Picture"/>
+                    <pic:cNvPr descr="final_project_files/figure-docx/unnamed-chunk-15-1.png" id="64" name="Picture"/>
                     <pic:cNvPicPr>
                       <a:picLocks noChangeArrowheads="1" noChangeAspect="1"/>
                     </pic:cNvPicPr>
                   </pic:nvPicPr>
                   <pic:blipFill>
-                    <a:blip r:embed="rId61"/>
+                    <a:blip r:embed="rId62"/>
                     <a:stretch>
                       <a:fillRect/>
                     </a:stretch>
@@ -3323,8 +3333,8 @@
         <w:t xml:space="preserve">## Loading required package: lattice</w:t>
       </w:r>
     </w:p>
-    <w:bookmarkEnd w:id="64"/>
-    <w:bookmarkStart w:id="68" w:name="model-training"/>
+    <w:bookmarkEnd w:id="65"/>
+    <w:bookmarkStart w:id="69" w:name="model-training"/>
     <w:p>
       <w:pPr>
         <w:pStyle w:val="Heading3"/>
@@ -3976,18 +3986,18 @@
           <wp:inline>
             <wp:extent cx="5334000" cy="4267200"/>
             <wp:effectExtent b="0" l="0" r="0" t="0"/>
-            <wp:docPr descr="" title="" id="66" name="Picture"/>
+            <wp:docPr descr="" title="" id="67" name="Picture"/>
             <a:graphic>
               <a:graphicData uri="http://schemas.openxmlformats.org/drawingml/2006/picture">
                 <pic:pic>
                   <pic:nvPicPr>
-                    <pic:cNvPr descr="final_project_files/figure-docx/unnamed-chunk-18-1.png" id="67" name="Picture"/>
+                    <pic:cNvPr descr="final_project_files/figure-docx/unnamed-chunk-18-1.png" id="68" name="Picture"/>
                     <pic:cNvPicPr>
                       <a:picLocks noChangeArrowheads="1" noChangeAspect="1"/>
                     </pic:cNvPicPr>
                   </pic:nvPicPr>
                   <pic:blipFill>
-                    <a:blip r:embed="rId65"/>
+                    <a:blip r:embed="rId66"/>
                     <a:stretch>
                       <a:fillRect/>
                     </a:stretch>
@@ -4035,8 +4045,8 @@
         <w:t xml:space="preserve">had the strongest impact on our model.</w:t>
       </w:r>
     </w:p>
-    <w:bookmarkEnd w:id="68"/>
-    <w:bookmarkStart w:id="69" w:name="analysis-4"/>
+    <w:bookmarkEnd w:id="69"/>
+    <w:bookmarkStart w:id="70" w:name="analysis-4"/>
     <w:p>
       <w:pPr>
         <w:pStyle w:val="Heading3"/>
@@ -5396,8 +5406,8 @@
         <w:t xml:space="preserve">explain a significant amount of the variance in the data.</w:t>
       </w:r>
     </w:p>
-    <w:bookmarkEnd w:id="69"/>
-    <w:bookmarkStart w:id="73" w:name="conclusion-4"/>
+    <w:bookmarkEnd w:id="70"/>
+    <w:bookmarkStart w:id="74" w:name="conclusion-4"/>
     <w:p>
       <w:pPr>
         <w:pStyle w:val="Heading3"/>
@@ -5410,7 +5420,7 @@
       <w:pPr>
         <w:numPr>
           <w:ilvl w:val="0"/>
-          <w:numId w:val="1009"/>
+          <w:numId w:val="1008"/>
         </w:numPr>
         <w:pStyle w:val="Compact"/>
       </w:pPr>
@@ -5422,7 +5432,7 @@
       <w:pPr>
         <w:numPr>
           <w:ilvl w:val="0"/>
-          <w:numId w:val="1009"/>
+          <w:numId w:val="1008"/>
         </w:numPr>
         <w:pStyle w:val="Compact"/>
       </w:pPr>
@@ -5449,7 +5459,7 @@
       <w:pPr>
         <w:numPr>
           <w:ilvl w:val="0"/>
-          <w:numId w:val="1009"/>
+          <w:numId w:val="1008"/>
         </w:numPr>
         <w:pStyle w:val="Compact"/>
       </w:pPr>
@@ -5481,18 +5491,18 @@
           <wp:inline>
             <wp:extent cx="5334000" cy="4267200"/>
             <wp:effectExtent b="0" l="0" r="0" t="0"/>
-            <wp:docPr descr="" title="" id="71" name="Picture"/>
+            <wp:docPr descr="" title="" id="72" name="Picture"/>
             <a:graphic>
               <a:graphicData uri="http://schemas.openxmlformats.org/drawingml/2006/picture">
                 <pic:pic>
                   <pic:nvPicPr>
-                    <pic:cNvPr descr="final_project_files/figure-docx/unnamed-chunk-21-1.png" id="72" name="Picture"/>
+                    <pic:cNvPr descr="final_project_files/figure-docx/unnamed-chunk-21-1.png" id="73" name="Picture"/>
                     <pic:cNvPicPr>
                       <a:picLocks noChangeArrowheads="1" noChangeAspect="1"/>
                     </pic:cNvPicPr>
                   </pic:nvPicPr>
                   <pic:blipFill>
-                    <a:blip r:embed="rId70"/>
+                    <a:blip r:embed="rId71"/>
                     <a:stretch>
                       <a:fillRect/>
                     </a:stretch>
@@ -5525,9 +5535,9 @@
         <w:t xml:space="preserve">- Our model does a fairly good job at predicting! The residuals are roughly randomly scattered around 0. The model does appear to have some fanning present as income increases after $8,000, but is roughly still homoscedastic.</w:t>
       </w:r>
     </w:p>
-    <w:bookmarkEnd w:id="73"/>
     <w:bookmarkEnd w:id="74"/>
-    <w:bookmarkStart w:id="75" w:name="conclusion-discussion"/>
+    <w:bookmarkEnd w:id="75"/>
+    <w:bookmarkStart w:id="76" w:name="conclusion-discussion"/>
     <w:p>
       <w:pPr>
         <w:pStyle w:val="Heading2"/>
@@ -5559,7 +5569,7 @@
         <w:t xml:space="preserve">EP_UNEMP</w:t>
       </w:r>
       <w:r>
-        <w:t xml:space="preserve">) in the socioeconomic vulnerability index dataset reveal that there is a strong negative correlation between them, though a linear regression may not be the best model to capture the nuances of their relationship. Additionally, the distributions of these features appear to be similar, but there is no statistical evidence to support this. In our advanced analysis, we attempt to fit a multiple linear regression with the addition of new features that describe the population distribution and density of a city.</w:t>
+        <w:t xml:space="preserve">) in the socioeconomic vulnerability index dataset reveal that there is a strong negative correlation between them, though a linear regression may not be the best model to capture the nuances of their relationship. Additionally, the distributions of these features appear to be similar, but there is no statistical evidence to support this. In our advanced analysis, we fit a multiple linear regression with the addition of new features that describe the population distribution and density of a city. Through further testing, we also discovered that the estimated percentage of no high school diploma among residents of a city had a significant correlation with the per capita income, and once included in our multiple linear regression, was able to explain a lot of the error we were experiencing in our previous models.</w:t>
       </w:r>
     </w:p>
     <w:p>
@@ -5567,11 +5577,11 @@
         <w:pStyle w:val="BodyText"/>
       </w:pPr>
       <w:r>
-        <w:t xml:space="preserve">One limitation that we noticed with our data was missing data in the socioeconomic vulnerability index dataset. Although we removed missing data, the resulting data could underestimate or overestimate certain features of the dataset, which inhibits our ability to make accurate calculations.</w:t>
-      </w:r>
-    </w:p>
-    <w:bookmarkEnd w:id="75"/>
+        <w:t xml:space="preserve">One limitation that we noticed with our data was missing data in the socioeconomic vulnerability index dataset. Although we removed missing data, the resulting data could underestimate or overestimate certain features of the dataset, which inhibits our ability to make accurate calculations. Another limitation that we noticed was that many of the features in the dataset were highly related to one another, raising possible issues of multicollinearity in our predictive models.</w:t>
+      </w:r>
+    </w:p>
     <w:bookmarkEnd w:id="76"/>
+    <w:bookmarkEnd w:id="77"/>
     <w:sectPr/>
   </w:body>
 </w:document>
@@ -5840,91 +5850,6 @@
     </w:lvl>
     <w:lvl w:ilvl="8">
       <w:start w:val="2"/>
-      <w:numFmt w:val="decimal"/>
-      <w:lvlText w:val="%9."/>
-      <w:lvlJc w:val="left"/>
-      <w:pPr>
-        <w:ind w:left="6480" w:hanging="480"/>
-      </w:pPr>
-    </w:lvl>
-  </w:abstractNum>
-  <w:abstractNum w:abstractNumId="99413">
-    <w:nsid w:val="A99413"/>
-    <w:multiLevelType w:val="multilevel"/>
-    <w:lvl w:ilvl="0">
-      <w:start w:val="3"/>
-      <w:numFmt w:val="decimal"/>
-      <w:lvlText w:val="%1."/>
-      <w:lvlJc w:val="left"/>
-      <w:pPr>
-        <w:ind w:left="720" w:hanging="480"/>
-      </w:pPr>
-    </w:lvl>
-    <w:lvl w:ilvl="1">
-      <w:start w:val="3"/>
-      <w:numFmt w:val="decimal"/>
-      <w:lvlText w:val="%2."/>
-      <w:lvlJc w:val="left"/>
-      <w:pPr>
-        <w:ind w:left="1440" w:hanging="480"/>
-      </w:pPr>
-    </w:lvl>
-    <w:lvl w:ilvl="2">
-      <w:start w:val="3"/>
-      <w:numFmt w:val="decimal"/>
-      <w:lvlText w:val="%3."/>
-      <w:lvlJc w:val="left"/>
-      <w:pPr>
-        <w:ind w:left="2160" w:hanging="480"/>
-      </w:pPr>
-    </w:lvl>
-    <w:lvl w:ilvl="3">
-      <w:start w:val="3"/>
-      <w:numFmt w:val="decimal"/>
-      <w:lvlText w:val="%4."/>
-      <w:lvlJc w:val="left"/>
-      <w:pPr>
-        <w:ind w:left="2880" w:hanging="480"/>
-      </w:pPr>
-    </w:lvl>
-    <w:lvl w:ilvl="4">
-      <w:start w:val="3"/>
-      <w:numFmt w:val="decimal"/>
-      <w:lvlText w:val="%5."/>
-      <w:lvlJc w:val="left"/>
-      <w:pPr>
-        <w:ind w:left="3600" w:hanging="480"/>
-      </w:pPr>
-    </w:lvl>
-    <w:lvl w:ilvl="5">
-      <w:start w:val="3"/>
-      <w:numFmt w:val="decimal"/>
-      <w:lvlText w:val="%6."/>
-      <w:lvlJc w:val="left"/>
-      <w:pPr>
-        <w:ind w:left="4320" w:hanging="480"/>
-      </w:pPr>
-    </w:lvl>
-    <w:lvl w:ilvl="6">
-      <w:start w:val="3"/>
-      <w:numFmt w:val="decimal"/>
-      <w:lvlText w:val="%7."/>
-      <w:lvlJc w:val="left"/>
-      <w:pPr>
-        <w:ind w:left="5040" w:hanging="480"/>
-      </w:pPr>
-    </w:lvl>
-    <w:lvl w:ilvl="7">
-      <w:start w:val="3"/>
-      <w:numFmt w:val="decimal"/>
-      <w:lvlText w:val="%8."/>
-      <w:lvlJc w:val="left"/>
-      <w:pPr>
-        <w:ind w:left="5760" w:hanging="480"/>
-      </w:pPr>
-    </w:lvl>
-    <w:lvl w:ilvl="8">
-      <w:start w:val="3"/>
       <w:numFmt w:val="decimal"/>
       <w:lvlText w:val="%9."/>
       <w:lvlJc w:val="left"/>
@@ -6073,36 +5998,6 @@
     </w:lvlOverride>
   </w:num>
   <w:num w:numId="1003">
-    <w:abstractNumId w:val="99413"/>
-    <w:lvlOverride w:ilvl="0">
-      <w:startOverride w:val="3"/>
-    </w:lvlOverride>
-    <w:lvlOverride w:ilvl="1">
-      <w:startOverride w:val="3"/>
-    </w:lvlOverride>
-    <w:lvlOverride w:ilvl="2">
-      <w:startOverride w:val="3"/>
-    </w:lvlOverride>
-    <w:lvlOverride w:ilvl="3">
-      <w:startOverride w:val="3"/>
-    </w:lvlOverride>
-    <w:lvlOverride w:ilvl="4">
-      <w:startOverride w:val="3"/>
-    </w:lvlOverride>
-    <w:lvlOverride w:ilvl="5">
-      <w:startOverride w:val="3"/>
-    </w:lvlOverride>
-    <w:lvlOverride w:ilvl="6">
-      <w:startOverride w:val="3"/>
-    </w:lvlOverride>
-    <w:lvlOverride w:ilvl="7">
-      <w:startOverride w:val="3"/>
-    </w:lvlOverride>
-    <w:lvlOverride w:ilvl="8">
-      <w:startOverride w:val="3"/>
-    </w:lvlOverride>
-  </w:num>
-  <w:num w:numId="1004">
     <w:abstractNumId w:val="99411"/>
     <w:lvlOverride w:ilvl="0">
       <w:startOverride w:val="1"/>
@@ -6132,6 +6027,9 @@
       <w:startOverride w:val="1"/>
     </w:lvlOverride>
   </w:num>
+  <w:num w:numId="1004">
+    <w:abstractNumId w:val="991"/>
+  </w:num>
   <w:num w:numId="1005">
     <w:abstractNumId w:val="991"/>
   </w:num>
@@ -6142,9 +6040,6 @@
     <w:abstractNumId w:val="991"/>
   </w:num>
   <w:num w:numId="1008">
-    <w:abstractNumId w:val="991"/>
-  </w:num>
-  <w:num w:numId="1009">
     <w:abstractNumId w:val="991"/>
   </w:num>
 </w:numbering>

</xml_diff>